<commit_message>
update SOT for templates
</commit_message>
<xml_diff>
--- a/docker/docmosis/templates/CV-UNS-ACK-ENG-00653.docx
+++ b/docker/docmosis/templates/CV-UNS-ACK-ENG-00653.docx
@@ -2622,6 +2622,128 @@
                 <w:color w:val="0A0A0A"/>
               </w:rPr>
               <w:t>&gt;&gt;</w:t>
+            </w:r>
+          </w:p>
+        </w:tc>
+      </w:tr>
+    </w:tbl>
+    <w:p>
+      <w:pPr>
+        <w:pBdr>
+          <w:bottom w:val="single" w:sz="4" w:space="1" w:color="auto"/>
+        </w:pBdr>
+        <w:spacing w:before="120" w:after="120"/>
+        <w:rPr>
+          <w:rFonts w:asciiTheme="minorHAnsi" w:eastAsiaTheme="minorHAnsi" w:hAnsiTheme="minorHAnsi" w:cstheme="minorHAnsi"/>
+          <w:sz w:val="28"/>
+          <w:szCs w:val="28"/>
+          <w:lang w:eastAsia="en-US"/>
+        </w:rPr>
+      </w:pPr>
+      <w:r>
+        <w:rPr>
+          <w:rFonts w:ascii="GDSTransportWebsite" w:hAnsi="GDSTransportWebsite"/>
+          <w:color w:val="0A0A0A"/>
+          <w:sz w:val="36"/>
+          <w:szCs w:val="36"/>
+        </w:rPr>
+        <w:t>Statement of truth</w:t>
+      </w:r>
+    </w:p>
+    <w:tbl>
+      <w:tblPr>
+        <w:tblStyle w:val="TableGrid"/>
+        <w:tblW w:w="10060" w:type="dxa"/>
+        <w:tblBorders>
+          <w:top w:val="none" w:sz="0" w:space="0" w:color="auto"/>
+          <w:left w:val="none" w:sz="0" w:space="0" w:color="auto"/>
+          <w:bottom w:val="none" w:sz="0" w:space="0" w:color="auto"/>
+          <w:right w:val="none" w:sz="0" w:space="0" w:color="auto"/>
+          <w:insideH w:val="none" w:sz="0" w:space="0" w:color="auto"/>
+          <w:insideV w:val="none" w:sz="0" w:space="0" w:color="auto"/>
+        </w:tblBorders>
+        <w:tblLayout w:type="fixed"/>
+        <w:tblLook w:val="04A0" w:firstRow="1" w:lastRow="0" w:firstColumn="1" w:lastColumn="0" w:noHBand="0" w:noVBand="1"/>
+      </w:tblPr>
+      <w:tblGrid>
+        <w:gridCol w:w="10060"/>
+      </w:tblGrid>
+      <w:tr>
+        <w:trPr>
+          <w:trHeight w:val="388"/>
+        </w:trPr>
+        <w:tc>
+          <w:tcPr>
+            <w:tcW w:w="10060" w:type="dxa"/>
+          </w:tcPr>
+          <w:p>
+            <w:pPr>
+              <w:pStyle w:val="NormalWeb"/>
+              <w:spacing w:before="120" w:beforeAutospacing="0" w:after="120" w:afterAutospacing="0"/>
+              <w:rPr>
+                <w:rFonts w:ascii="GDSTransportWebsite" w:hAnsi="GDSTransportWebsite"/>
+                <w:color w:val="0A0A0A"/>
+              </w:rPr>
+            </w:pPr>
+            <w:r>
+              <w:rPr>
+                <w:rFonts w:ascii="GDSTransportWebsite" w:hAnsi="GDSTransportWebsite"/>
+                <w:color w:val="0A0A0A"/>
+              </w:rPr>
+              <w:t>The claimant believes that the facts in this claim form are true.</w:t>
+            </w:r>
+          </w:p>
+          <w:p>
+            <w:pPr>
+              <w:rPr>
+                <w:rFonts w:ascii="GDSTransportWebsite" w:hAnsi="GDSTransportWebsite"/>
+                <w:color w:val="0A0A0A"/>
+              </w:rPr>
+            </w:pPr>
+          </w:p>
+          <w:p>
+            <w:pPr>
+              <w:rPr>
+                <w:rFonts w:ascii="GDSTransportWebsite" w:hAnsi="GDSTransportWebsite"/>
+                <w:color w:val="0A0A0A"/>
+              </w:rPr>
+            </w:pPr>
+            <w:r>
+              <w:rPr>
+                <w:rFonts w:ascii="GDSTransportWebsite" w:hAnsi="GDSTransportWebsite"/>
+                <w:color w:val="0A0A0A"/>
+              </w:rPr>
+              <w:t>I am duly authorised by the claimant to sign this statement.</w:t>
+            </w:r>
+          </w:p>
+          <w:p>
+            <w:pPr>
+              <w:rPr>
+                <w:rFonts w:ascii="GDSTransportWebsite" w:hAnsi="GDSTransportWebsite"/>
+                <w:color w:val="0A0A0A"/>
+              </w:rPr>
+            </w:pPr>
+          </w:p>
+          <w:p>
+            <w:pPr>
+              <w:rPr>
+                <w:rFonts w:ascii="GDSTransportWebsite" w:hAnsi="GDSTransportWebsite"/>
+                <w:color w:val="0A0A0A"/>
+              </w:rPr>
+            </w:pPr>
+            <w:r>
+              <w:rPr>
+                <w:rFonts w:ascii="GDSTransportWebsite" w:hAnsi="GDSTransportWebsite"/>
+                <w:color w:val="0A0A0A"/>
+              </w:rPr>
+              <w:t>The claimant understands that proceedings for contempt of court may be brought against anyone who makes, or causes to be made, a false statement in a document verified by a statement of truth without an honest belief in its truth</w:t>
+            </w:r>
+            <w:r>
+              <w:rPr>
+                <w:rFonts w:ascii="GDSTransportWebsite" w:hAnsi="GDSTransportWebsite"/>
+                <w:color w:val="0A0A0A"/>
+              </w:rPr>
+              <w:t>.</w:t>
             </w:r>
           </w:p>
         </w:tc>
@@ -7268,37 +7390,10 @@
 </file>
 
 <file path=customXml/item1.xml><?xml version="1.0" encoding="utf-8"?>
-<?mso-contentType ?>
-<FormTemplates xmlns="http://schemas.microsoft.com/sharepoint/v3/contenttype/forms">
-  <Display>DocumentLibraryForm</Display>
-  <Edit>DocumentLibraryForm</Edit>
-  <New>DocumentLibraryForm</New>
-</FormTemplates>
+<b:Sources xmlns:b="http://schemas.openxmlformats.org/officeDocument/2006/bibliography" xmlns="http://schemas.openxmlformats.org/officeDocument/2006/bibliography" SelectedStyle="\APASixthEditionOfficeOnline.xsl" StyleName="APA" Version="6"/>
 </file>
 
 <file path=customXml/item2.xml><?xml version="1.0" encoding="utf-8"?>
-<p:properties xmlns:p="http://schemas.microsoft.com/office/2006/metadata/properties" xmlns:xsi="http://www.w3.org/2001/XMLSchema-instance" xmlns:pc="http://schemas.microsoft.com/office/infopath/2007/PartnerControls">
-  <documentManagement>
-    <Stage xmlns="f336f4fe-8719-4ea2-b5d6-29b3a580aeb4">Draft</Stage>
-    <Next_x0020_Stage xmlns="f336f4fe-8719-4ea2-b5d6-29b3a580aeb4" xsi:nil="true"/>
-    <Admin_x0020_Action xmlns="f336f4fe-8719-4ea2-b5d6-29b3a580aeb4" xsi:nil="true"/>
-    <Template_x0020_Category xmlns="f336f4fe-8719-4ea2-b5d6-29b3a580aeb4">Acknowledgement - ACK</Template_x0020_Category>
-    <Action xmlns="f336f4fe-8719-4ea2-b5d6-29b3a580aeb4" xsi:nil="true"/>
-    <Purpose1 xmlns="f336f4fe-8719-4ea2-b5d6-29b3a580aeb4">Acknowledgement of service</Purpose1>
-    <Template_x0020_Language xmlns="f336f4fe-8719-4ea2-b5d6-29b3a580aeb4">English - ENG</Template_x0020_Language>
-    <Rename xmlns="f336f4fe-8719-4ea2-b5d6-29b3a580aeb4">true</Rename>
-    <Tornado_x0020_Filename xmlns="f336f4fe-8719-4ea2-b5d6-29b3a580aeb4" xsi:nil="true"/>
-    <Approval_x0020_Request_x0020_Comment xmlns="f336f4fe-8719-4ea2-b5d6-29b3a580aeb4" xsi:nil="true"/>
-    <Publication_x0020_Date xmlns="f336f4fe-8719-4ea2-b5d6-29b3a580aeb4">2020-12-15T00:00:00+00:00</Publication_x0020_Date>
-  </documentManagement>
-</p:properties>
-</file>
-
-<file path=customXml/item3.xml><?xml version="1.0" encoding="utf-8"?>
-<b:Sources xmlns:b="http://schemas.openxmlformats.org/officeDocument/2006/bibliography" xmlns="http://schemas.openxmlformats.org/officeDocument/2006/bibliography" SelectedStyle="\APASixthEditionOfficeOnline.xsl" StyleName="APA" Version="6"/>
-</file>
-
-<file path=customXml/item4.xml><?xml version="1.0" encoding="utf-8"?>
 <ct:contentTypeSchema xmlns:ct="http://schemas.microsoft.com/office/2006/metadata/contentType" xmlns:ma="http://schemas.microsoft.com/office/2006/metadata/properties/metaAttributes" ct:_="" ma:_="" ma:contentTypeName="_CtTemplate" ma:contentTypeID="0x01010064A5FDCCFB03F540B94405305D7DE14F00A4F8B82F7CEF57469A8FE5CEAB7A0EE0" ma:contentTypeVersion="52" ma:contentTypeDescription="Part of Template Management with Site Columns representing custom attributes." ma:contentTypeScope="" ma:versionID="c2286c6217564930720849237c12976e">
   <xsd:schema xmlns:xsd="http://www.w3.org/2001/XMLSchema" xmlns:xs="http://www.w3.org/2001/XMLSchema" xmlns:p="http://schemas.microsoft.com/office/2006/metadata/properties" xmlns:ns2="f336f4fe-8719-4ea2-b5d6-29b3a580aeb4" xmlns:ns3="b57b892a-dd61-4bba-b372-a8d93da2c7e6" targetNamespace="http://schemas.microsoft.com/office/2006/metadata/properties" ma:root="true" ma:fieldsID="9fba45822a34e557d70c1e8d39cd3b74" ns2:_="" ns3:_="">
     <xsd:import namespace="f336f4fe-8719-4ea2-b5d6-29b3a580aeb4"/>
@@ -7613,25 +7708,34 @@
 </ct:contentTypeSchema>
 </file>
 
-<file path=customXml/itemProps1.xml><?xml version="1.0" encoding="utf-8"?>
-<ds:datastoreItem xmlns:ds="http://schemas.openxmlformats.org/officeDocument/2006/customXml" ds:itemID="{8B018532-72F1-4079-A3F8-6E11F3CA40FE}">
-  <ds:schemaRefs>
-    <ds:schemaRef ds:uri="http://schemas.microsoft.com/sharepoint/v3/contenttype/forms"/>
-  </ds:schemaRefs>
-</ds:datastoreItem>
+<file path=customXml/item3.xml><?xml version="1.0" encoding="utf-8"?>
+<?mso-contentType ?>
+<FormTemplates xmlns="http://schemas.microsoft.com/sharepoint/v3/contenttype/forms">
+  <Display>DocumentLibraryForm</Display>
+  <Edit>DocumentLibraryForm</Edit>
+  <New>DocumentLibraryForm</New>
+</FormTemplates>
 </file>
 
-<file path=customXml/itemProps2.xml><?xml version="1.0" encoding="utf-8"?>
-<ds:datastoreItem xmlns:ds="http://schemas.openxmlformats.org/officeDocument/2006/customXml" ds:itemID="{DAFBCF0F-E19D-416C-B278-714A02146667}">
-  <ds:schemaRefs>
-    <ds:schemaRef ds:uri="http://schemas.microsoft.com/office/2006/metadata/properties"/>
-    <ds:schemaRef ds:uri="http://schemas.microsoft.com/office/infopath/2007/PartnerControls"/>
-    <ds:schemaRef ds:uri="f336f4fe-8719-4ea2-b5d6-29b3a580aeb4"/>
-  </ds:schemaRefs>
-</ds:datastoreItem>
+<file path=customXml/item4.xml><?xml version="1.0" encoding="utf-8"?>
+<p:properties xmlns:p="http://schemas.microsoft.com/office/2006/metadata/properties" xmlns:xsi="http://www.w3.org/2001/XMLSchema-instance" xmlns:pc="http://schemas.microsoft.com/office/infopath/2007/PartnerControls">
+  <documentManagement>
+    <Stage xmlns="f336f4fe-8719-4ea2-b5d6-29b3a580aeb4">Draft</Stage>
+    <Next_x0020_Stage xmlns="f336f4fe-8719-4ea2-b5d6-29b3a580aeb4" xsi:nil="true"/>
+    <Admin_x0020_Action xmlns="f336f4fe-8719-4ea2-b5d6-29b3a580aeb4" xsi:nil="true"/>
+    <Template_x0020_Category xmlns="f336f4fe-8719-4ea2-b5d6-29b3a580aeb4">Acknowledgement - ACK</Template_x0020_Category>
+    <Action xmlns="f336f4fe-8719-4ea2-b5d6-29b3a580aeb4" xsi:nil="true"/>
+    <Purpose1 xmlns="f336f4fe-8719-4ea2-b5d6-29b3a580aeb4">Acknowledgement of service</Purpose1>
+    <Template_x0020_Language xmlns="f336f4fe-8719-4ea2-b5d6-29b3a580aeb4">English - ENG</Template_x0020_Language>
+    <Rename xmlns="f336f4fe-8719-4ea2-b5d6-29b3a580aeb4">true</Rename>
+    <Tornado_x0020_Filename xmlns="f336f4fe-8719-4ea2-b5d6-29b3a580aeb4" xsi:nil="true"/>
+    <Approval_x0020_Request_x0020_Comment xmlns="f336f4fe-8719-4ea2-b5d6-29b3a580aeb4" xsi:nil="true"/>
+    <Publication_x0020_Date xmlns="f336f4fe-8719-4ea2-b5d6-29b3a580aeb4">2020-12-15T00:00:00+00:00</Publication_x0020_Date>
+  </documentManagement>
+</p:properties>
 </file>
 
-<file path=customXml/itemProps3.xml><?xml version="1.0" encoding="utf-8"?>
+<file path=customXml/itemProps1.xml><?xml version="1.0" encoding="utf-8"?>
 <ds:datastoreItem xmlns:ds="http://schemas.openxmlformats.org/officeDocument/2006/customXml" ds:itemID="{9068458F-99DA-9249-9956-483525D243EE}">
   <ds:schemaRefs>
     <ds:schemaRef ds:uri="http://schemas.openxmlformats.org/officeDocument/2006/bibliography"/>
@@ -7639,7 +7743,7 @@
 </ds:datastoreItem>
 </file>
 
-<file path=customXml/itemProps4.xml><?xml version="1.0" encoding="utf-8"?>
+<file path=customXml/itemProps2.xml><?xml version="1.0" encoding="utf-8"?>
 <ds:datastoreItem xmlns:ds="http://schemas.openxmlformats.org/officeDocument/2006/customXml" ds:itemID="{321F8E32-F95E-488A-ABE0-57A2CF38154F}">
   <ds:schemaRefs>
     <ds:schemaRef ds:uri="http://schemas.microsoft.com/office/2006/metadata/contentType"/>
@@ -7656,4 +7760,22 @@
     <ds:schemaRef ds:uri="http://schemas.microsoft.com/internal/obd"/>
   </ds:schemaRefs>
 </ds:datastoreItem>
+</file>
+
+<file path=customXml/itemProps3.xml><?xml version="1.0" encoding="utf-8"?>
+<ds:datastoreItem xmlns:ds="http://schemas.openxmlformats.org/officeDocument/2006/customXml" ds:itemID="{8B018532-72F1-4079-A3F8-6E11F3CA40FE}">
+  <ds:schemaRefs>
+    <ds:schemaRef ds:uri="http://schemas.microsoft.com/sharepoint/v3/contenttype/forms"/>
+  </ds:schemaRefs>
+</ds:datastoreItem>
+</file>
+
+<file path=customXml/itemProps4.xml><?xml version="1.0" encoding="utf-8"?>
+<ds:datastoreItem xmlns:ds="http://schemas.openxmlformats.org/officeDocument/2006/customXml" ds:itemID="{DAFBCF0F-E19D-416C-B278-714A02146667}">
+  <ds:schemaRefs>
+    <ds:schemaRef ds:uri="http://schemas.microsoft.com/office/2006/metadata/properties"/>
+    <ds:schemaRef ds:uri="http://schemas.microsoft.com/office/infopath/2007/PartnerControls"/>
+    <ds:schemaRef ds:uri="f336f4fe-8719-4ea2-b5d6-29b3a580aeb4"/>
+  </ds:schemaRefs>
+</ds:datastoreItem>
 </file>
</xml_diff>